<commit_message>
Updated integration guide to reflect changes in custom source and ExternalID naming
</commit_message>
<xml_diff>
--- a/amazon_security_lake_integration_guide.docx
+++ b/amazon_security_lake_integration_guide.docx
@@ -120,14 +120,14 @@
                           </a:ln>
                           <a:extLst>
                             <a:ext uri="{909E8E84-426E-40dd-AFC4-6F175D3DCCD1}">
-                              <a14:hiddenFill xmlns="" xmlns:o="urn:schemas-microsoft-com:office:office" xmlns:v="urn:schemas-microsoft-com:vml" xmlns:w10="urn:schemas-microsoft-com:office:word" xmlns:w="http://schemas.openxmlformats.org/wordprocessingml/2006/main" xmlns:a14="http://schemas.microsoft.com/office/drawing/2010/main" xmlns:pic="http://schemas.openxmlformats.org/drawingml/2006/picture" xmlns:mv="urn:schemas-microsoft-com:mac:vml" xmlns:mo="http://schemas.microsoft.com/office/mac/office/2008/main">
+                              <a14:hiddenFill xmlns:mo="http://schemas.microsoft.com/office/mac/office/2008/main" xmlns:mv="urn:schemas-microsoft-com:mac:vml" xmlns:pic="http://schemas.openxmlformats.org/drawingml/2006/picture" xmlns:a14="http://schemas.microsoft.com/office/drawing/2010/main" xmlns:w="http://schemas.openxmlformats.org/wordprocessingml/2006/main" xmlns:w10="urn:schemas-microsoft-com:office:word" xmlns:v="urn:schemas-microsoft-com:vml" xmlns:o="urn:schemas-microsoft-com:office:office" xmlns="">
                                 <a:solidFill>
                                   <a:srgbClr val="FFFFFF"/>
                                 </a:solidFill>
                               </a14:hiddenFill>
                             </a:ext>
                             <a:ext uri="{91240B29-F687-4f45-9708-019B960494DF}">
-                              <a14:hiddenLine xmlns="" xmlns:o="urn:schemas-microsoft-com:office:office" xmlns:v="urn:schemas-microsoft-com:vml" xmlns:w10="urn:schemas-microsoft-com:office:word" xmlns:w="http://schemas.openxmlformats.org/wordprocessingml/2006/main" xmlns:a14="http://schemas.microsoft.com/office/drawing/2010/main" xmlns:pic="http://schemas.openxmlformats.org/drawingml/2006/picture" xmlns:mv="urn:schemas-microsoft-com:mac:vml" xmlns:mo="http://schemas.microsoft.com/office/mac/office/2008/main" w="9525">
+                              <a14:hiddenLine xmlns:mo="http://schemas.microsoft.com/office/mac/office/2008/main" xmlns:mv="urn:schemas-microsoft-com:mac:vml" xmlns:pic="http://schemas.openxmlformats.org/drawingml/2006/picture" xmlns:a14="http://schemas.microsoft.com/office/drawing/2010/main" xmlns:w="http://schemas.openxmlformats.org/wordprocessingml/2006/main" xmlns:w10="urn:schemas-microsoft-com:office:word" xmlns:v="urn:schemas-microsoft-com:vml" xmlns:o="urn:schemas-microsoft-com:office:office" xmlns="" w="9525">
                                 <a:solidFill>
                                   <a:srgbClr val="000000"/>
                                 </a:solidFill>
@@ -214,12 +214,12 @@
                           <a:effectLst/>
                           <a:extLst>
                             <a:ext uri="{909E8E84-426E-40dd-AFC4-6F175D3DCCD1}">
-                              <a14:hiddenFill xmlns="" xmlns:o="urn:schemas-microsoft-com:office:office" xmlns:v="urn:schemas-microsoft-com:vml" xmlns:w10="urn:schemas-microsoft-com:office:word" xmlns:w="http://schemas.openxmlformats.org/wordprocessingml/2006/main" xmlns:a14="http://schemas.microsoft.com/office/drawing/2010/main" xmlns:pic="http://schemas.openxmlformats.org/drawingml/2006/picture" xmlns:mv="urn:schemas-microsoft-com:mac:vml" xmlns:mo="http://schemas.microsoft.com/office/mac/office/2008/main">
+                              <a14:hiddenFill xmlns:mo="http://schemas.microsoft.com/office/mac/office/2008/main" xmlns:mv="urn:schemas-microsoft-com:mac:vml" xmlns:pic="http://schemas.openxmlformats.org/drawingml/2006/picture" xmlns:a14="http://schemas.microsoft.com/office/drawing/2010/main" xmlns:w="http://schemas.openxmlformats.org/wordprocessingml/2006/main" xmlns:w10="urn:schemas-microsoft-com:office:word" xmlns:v="urn:schemas-microsoft-com:vml" xmlns:o="urn:schemas-microsoft-com:office:office" xmlns="">
                                 <a:noFill/>
                               </a14:hiddenFill>
                             </a:ext>
                             <a:ext uri="{AF507438-7753-43e0-B8FC-AC1667EBCBE1}">
-                              <a14:hiddenEffects xmlns="" xmlns:o="urn:schemas-microsoft-com:office:office" xmlns:v="urn:schemas-microsoft-com:vml" xmlns:w10="urn:schemas-microsoft-com:office:word" xmlns:w="http://schemas.openxmlformats.org/wordprocessingml/2006/main" xmlns:a14="http://schemas.microsoft.com/office/drawing/2010/main" xmlns:pic="http://schemas.openxmlformats.org/drawingml/2006/picture" xmlns:mv="urn:schemas-microsoft-com:mac:vml" xmlns:mo="http://schemas.microsoft.com/office/mac/office/2008/main">
+                              <a14:hiddenEffects xmlns:mo="http://schemas.microsoft.com/office/mac/office/2008/main" xmlns:mv="urn:schemas-microsoft-com:mac:vml" xmlns:pic="http://schemas.openxmlformats.org/drawingml/2006/picture" xmlns:a14="http://schemas.microsoft.com/office/drawing/2010/main" xmlns:w="http://schemas.openxmlformats.org/wordprocessingml/2006/main" xmlns:w10="urn:schemas-microsoft-com:office:word" xmlns:v="urn:schemas-microsoft-com:vml" xmlns:o="urn:schemas-microsoft-com:office:office" xmlns="">
                                 <a:effectLst>
                                   <a:outerShdw blurRad="63500" dist="26940" dir="5400000" algn="ctr" rotWithShape="0">
                                     <a:srgbClr val="000000">
@@ -258,12 +258,12 @@
                           <a:effectLst/>
                           <a:extLst>
                             <a:ext uri="{909E8E84-426E-40dd-AFC4-6F175D3DCCD1}">
-                              <a14:hiddenFill xmlns="" xmlns:o="urn:schemas-microsoft-com:office:office" xmlns:v="urn:schemas-microsoft-com:vml" xmlns:w10="urn:schemas-microsoft-com:office:word" xmlns:w="http://schemas.openxmlformats.org/wordprocessingml/2006/main" xmlns:a14="http://schemas.microsoft.com/office/drawing/2010/main" xmlns:pic="http://schemas.openxmlformats.org/drawingml/2006/picture" xmlns:mv="urn:schemas-microsoft-com:mac:vml" xmlns:mo="http://schemas.microsoft.com/office/mac/office/2008/main">
+                              <a14:hiddenFill xmlns:mo="http://schemas.microsoft.com/office/mac/office/2008/main" xmlns:mv="urn:schemas-microsoft-com:mac:vml" xmlns:pic="http://schemas.openxmlformats.org/drawingml/2006/picture" xmlns:a14="http://schemas.microsoft.com/office/drawing/2010/main" xmlns:w="http://schemas.openxmlformats.org/wordprocessingml/2006/main" xmlns:w10="urn:schemas-microsoft-com:office:word" xmlns:v="urn:schemas-microsoft-com:vml" xmlns:o="urn:schemas-microsoft-com:office:office" xmlns="">
                                 <a:noFill/>
                               </a14:hiddenFill>
                             </a:ext>
                             <a:ext uri="{AF507438-7753-43e0-B8FC-AC1667EBCBE1}">
-                              <a14:hiddenEffects xmlns="" xmlns:o="urn:schemas-microsoft-com:office:office" xmlns:v="urn:schemas-microsoft-com:vml" xmlns:w10="urn:schemas-microsoft-com:office:word" xmlns:w="http://schemas.openxmlformats.org/wordprocessingml/2006/main" xmlns:a14="http://schemas.microsoft.com/office/drawing/2010/main" xmlns:pic="http://schemas.openxmlformats.org/drawingml/2006/picture" xmlns:mv="urn:schemas-microsoft-com:mac:vml" xmlns:mo="http://schemas.microsoft.com/office/mac/office/2008/main">
+                              <a14:hiddenEffects xmlns:mo="http://schemas.microsoft.com/office/mac/office/2008/main" xmlns:mv="urn:schemas-microsoft-com:mac:vml" xmlns:pic="http://schemas.openxmlformats.org/drawingml/2006/picture" xmlns:a14="http://schemas.microsoft.com/office/drawing/2010/main" xmlns:w="http://schemas.openxmlformats.org/wordprocessingml/2006/main" xmlns:w10="urn:schemas-microsoft-com:office:word" xmlns:v="urn:schemas-microsoft-com:vml" xmlns:o="urn:schemas-microsoft-com:office:office" xmlns="">
                                 <a:effectLst>
                                   <a:outerShdw blurRad="63500" dist="26940" dir="5400000" algn="ctr" rotWithShape="0">
                                     <a:srgbClr val="000000">
@@ -1464,11 +1464,14 @@
       </w:r>
       <w:proofErr w:type="spellStart"/>
       <w:r>
-        <w:t>sp</w:t>
+        <w:t>sailpoint</w:t>
       </w:r>
       <w:proofErr w:type="spellEnd"/>
       <w:r>
-        <w:t>-authentication *</w:t>
+        <w:t>-auth</w:t>
+      </w:r>
+      <w:r>
+        <w:t xml:space="preserve"> *</w:t>
       </w:r>
     </w:p>
     <w:p>
@@ -1516,7 +1519,30 @@
         <w:t xml:space="preserve">External ID: </w:t>
       </w:r>
       <w:r>
-        <w:t>Recommended value is “SailPoint” (must match the External ID specified during cloud formation)</w:t>
+        <w:t>Must be “SailPoint_” followed by t</w:t>
+      </w:r>
+      <w:r>
+        <w:t>he tenant name associated with your IdentityNow Tenant</w:t>
+      </w:r>
+      <w:r>
+        <w:t xml:space="preserve"> (</w:t>
+      </w:r>
+      <w:r>
+        <w:t>https://{SailPointTenantName</w:t>
+      </w:r>
+      <w:proofErr w:type="gramStart"/>
+      <w:r>
+        <w:t>}</w:t>
+      </w:r>
+      <w:r>
+        <w:t>.</w:t>
+      </w:r>
+      <w:r>
+        <w:t>identitynow.com</w:t>
+      </w:r>
+      <w:proofErr w:type="gramEnd"/>
+      <w:r>
+        <w:t>)</w:t>
       </w:r>
     </w:p>
     <w:p>
@@ -1573,11 +1599,19 @@
       </w:r>
       <w:proofErr w:type="spellStart"/>
       <w:r>
-        <w:t>sp</w:t>
+        <w:t>sailpoint</w:t>
       </w:r>
       <w:proofErr w:type="spellEnd"/>
       <w:r>
-        <w:t>-account-change *</w:t>
+        <w:t>-acct-</w:t>
+      </w:r>
+      <w:proofErr w:type="spellStart"/>
+      <w:r>
+        <w:t>chng</w:t>
+      </w:r>
+      <w:proofErr w:type="spellEnd"/>
+      <w:r>
+        <w:t>*</w:t>
       </w:r>
     </w:p>
     <w:p>
@@ -1606,11 +1640,14 @@
       </w:r>
       <w:proofErr w:type="spellStart"/>
       <w:r>
-        <w:t>sp</w:t>
+        <w:t>sailpoint</w:t>
       </w:r>
       <w:proofErr w:type="spellEnd"/>
       <w:r>
-        <w:t>-scheduled-job-act *</w:t>
+        <w:t>-sched-job</w:t>
+      </w:r>
+      <w:r>
+        <w:t>*</w:t>
       </w:r>
     </w:p>
     <w:p>
@@ -3209,12 +3246,20 @@
       </w:r>
       <w:proofErr w:type="spellStart"/>
       <w:r>
-        <w:t>sp</w:t>
+        <w:t>sailpoint</w:t>
       </w:r>
       <w:proofErr w:type="spellEnd"/>
       <w:r>
-        <w:t>-account-change</w:t>
-      </w:r>
+        <w:t>-</w:t>
+      </w:r>
+      <w:r>
+        <w:t>acct-</w:t>
+      </w:r>
+      <w:proofErr w:type="spellStart"/>
+      <w:r>
+        <w:t>chng</w:t>
+      </w:r>
+      <w:proofErr w:type="spellEnd"/>
       <w:r>
         <w:t xml:space="preserve">. This should be copied from your Security Lake console. </w:t>
       </w:r>
@@ -3288,7 +3333,7 @@
           <w:i/>
           <w:iCs/>
         </w:rPr>
-        <w:t>sp</w:t>
+        <w:t>sailpoint</w:t>
       </w:r>
       <w:proofErr w:type="spellEnd"/>
       <w:r>
@@ -3296,16 +3341,25 @@
           <w:i/>
           <w:iCs/>
         </w:rPr>
-        <w:t>-account-</w:t>
-      </w:r>
-      <w:proofErr w:type="gramStart"/>
+        <w:t>-</w:t>
+      </w:r>
       <w:r>
         <w:rPr>
           <w:i/>
           <w:iCs/>
         </w:rPr>
-        <w:t>change</w:t>
-      </w:r>
+        <w:t>acct-</w:t>
+      </w:r>
+      <w:proofErr w:type="spellStart"/>
+      <w:proofErr w:type="gramStart"/>
+      <w:r>
+        <w:rPr>
+          <w:i/>
+          <w:iCs/>
+        </w:rPr>
+        <w:t>chng</w:t>
+      </w:r>
+      <w:proofErr w:type="spellEnd"/>
       <w:proofErr w:type="gramEnd"/>
     </w:p>
     <w:p>
@@ -3340,11 +3394,14 @@
       </w:r>
       <w:proofErr w:type="spellStart"/>
       <w:r>
-        <w:t>sp</w:t>
+        <w:t>sailpoin</w:t>
+      </w:r>
+      <w:r>
+        <w:t>t</w:t>
       </w:r>
       <w:proofErr w:type="spellEnd"/>
       <w:r>
-        <w:t>-authentication</w:t>
+        <w:t>-auth</w:t>
       </w:r>
       <w:r>
         <w:t xml:space="preserve">. This should be copied from your Security Lake console. </w:t>
@@ -3421,7 +3478,7 @@
           <w:i/>
           <w:iCs/>
         </w:rPr>
-        <w:t>sp</w:t>
+        <w:t>sailpoint</w:t>
       </w:r>
       <w:proofErr w:type="spellEnd"/>
       <w:r>
@@ -3437,7 +3494,7 @@
           <w:i/>
           <w:iCs/>
         </w:rPr>
-        <w:t>authentication</w:t>
+        <w:t>auth</w:t>
       </w:r>
       <w:proofErr w:type="gramEnd"/>
     </w:p>
@@ -3556,21 +3613,27 @@
         <w:t xml:space="preserve"> - </w:t>
       </w:r>
       <w:r>
-        <w:t xml:space="preserve">The </w:t>
+        <w:t>The tenant name associated with your IdentityNow Tenant</w:t>
+      </w:r>
+      <w:r>
+        <w:t xml:space="preserve"> (</w:t>
+      </w:r>
+      <w:r>
+        <w:t>https://{SailPointTenantName</w:t>
       </w:r>
       <w:proofErr w:type="gramStart"/>
       <w:r>
-        <w:t>tenant</w:t>
+        <w:t>}</w:t>
+      </w:r>
+      <w:r>
+        <w:t>.</w:t>
+      </w:r>
+      <w:r>
+        <w:t>identitynow.com</w:t>
       </w:r>
       <w:proofErr w:type="gramEnd"/>
       <w:r>
-        <w:t xml:space="preserve"> name associated with your IdentityNow Tenant</w:t>
-      </w:r>
-      <w:r>
-        <w:t xml:space="preserve"> (</w:t>
-      </w:r>
-      <w:r>
-        <w:t>https://{SailPointTenantName}identitynow.com)</w:t>
+        <w:t>)</w:t>
       </w:r>
     </w:p>
     <w:p>
@@ -3598,11 +3661,11 @@
       </w:r>
       <w:proofErr w:type="spellStart"/>
       <w:r>
-        <w:t>sp</w:t>
+        <w:t>sailpoint</w:t>
       </w:r>
       <w:proofErr w:type="spellEnd"/>
       <w:r>
-        <w:t>-scheduled-job-act</w:t>
+        <w:t>-sched-job</w:t>
       </w:r>
       <w:r>
         <w:t xml:space="preserve">. This should be copied from your Security Lake console. </w:t>
@@ -3699,7 +3762,7 @@
           <w:i/>
           <w:iCs/>
         </w:rPr>
-        <w:t>sp</w:t>
+        <w:t>sailpoint</w:t>
       </w:r>
       <w:proofErr w:type="spellEnd"/>
       <w:r>
@@ -3707,7 +3770,7 @@
           <w:i/>
           <w:iCs/>
         </w:rPr>
-        <w:t>-scheduled-job-act</w:t>
+        <w:t>-sched-job</w:t>
       </w:r>
       <w:r>
         <w:rPr>
@@ -3920,17 +3983,33 @@
         </w:numPr>
       </w:pPr>
       <w:r>
-        <w:t xml:space="preserve">Copy the value in the </w:t>
-      </w:r>
-      <w:r>
-        <w:rPr>
-          <w:b/>
-          <w:bCs/>
-        </w:rPr>
-        <w:t>Location</w:t>
-      </w:r>
-      <w:r>
-        <w:t xml:space="preserve"> column associated with your Security Lake custom sources.</w:t>
+        <w:t>Click on the S3 location associated with the region where your custom source is hosted.</w:t>
+      </w:r>
+    </w:p>
+    <w:p>
+      <w:pPr>
+        <w:pStyle w:val="ListParagraph"/>
+        <w:numPr>
+          <w:ilvl w:val="0"/>
+          <w:numId w:val="25"/>
+        </w:numPr>
+      </w:pPr>
+      <w:r>
+        <w:t xml:space="preserve">Copy the </w:t>
+      </w:r>
+      <w:r>
+        <w:t>bucket name at the top of the page (should start with “</w:t>
+      </w:r>
+      <w:proofErr w:type="spellStart"/>
+      <w:r>
+        <w:t>aws</w:t>
+      </w:r>
+      <w:proofErr w:type="spellEnd"/>
+      <w:r>
+        <w:t>-security-data-lake</w:t>
+      </w:r>
+      <w:r>
+        <w:t>”)</w:t>
       </w:r>
     </w:p>
     <w:p>

</xml_diff>